<commit_message>
bab 1 2 RPL
</commit_message>
<xml_diff>
--- a/LAPORAN/BAB II LANDASAN TEORI.docx
+++ b/LAPORAN/BAB II LANDASAN TEORI.docx
@@ -18185,15 +18185,15 @@
           <w:rFonts w:ascii="Times New Roman" w:hAnsi="Times New Roman" w:cs="Times New Roman"/>
           <w:sz w:val="24"/>
         </w:rPr>
-        <w:t>erdang. D</w:t>
-      </w:r>
-      <w:proofErr w:type="spellStart"/>
-      <w:r>
-        <w:rPr>
-          <w:rFonts w:ascii="Times New Roman" w:hAnsi="Times New Roman" w:cs="Times New Roman"/>
-          <w:sz w:val="24"/>
-        </w:rPr>
-        <w:t>engan</w:t>
+        <w:t xml:space="preserve">erdang. </w:t>
+      </w:r>
+      <w:proofErr w:type="spellStart"/>
+      <w:r>
+        <w:rPr>
+          <w:rFonts w:ascii="Times New Roman" w:hAnsi="Times New Roman" w:cs="Times New Roman"/>
+          <w:sz w:val="24"/>
+        </w:rPr>
+        <w:t>Dengan</w:t>
       </w:r>
       <w:proofErr w:type="spellEnd"/>
       <w:r>
@@ -27062,11 +27062,11 @@
       </w:r>
       <w:proofErr w:type="spellEnd"/>
       <w:r>
-        <w:t xml:space="preserve"> b</w:t>
-      </w:r>
-      <w:proofErr w:type="spellStart"/>
-      <w:r>
-        <w:t>erhadapan</w:t>
+        <w:t xml:space="preserve"> </w:t>
+      </w:r>
+      <w:proofErr w:type="spellStart"/>
+      <w:r>
+        <w:t>berhadapan</w:t>
       </w:r>
       <w:proofErr w:type="spellEnd"/>
       <w:r>
@@ -27218,11 +27218,11 @@
         <w:t>Akan</w:t>
       </w:r>
       <w:r>
-        <w:t xml:space="preserve"> m</w:t>
-      </w:r>
-      <w:proofErr w:type="spellStart"/>
-      <w:r>
-        <w:t>enghadapi</w:t>
+        <w:t xml:space="preserve"> </w:t>
+      </w:r>
+      <w:proofErr w:type="spellStart"/>
+      <w:r>
+        <w:t>menghadapi</w:t>
       </w:r>
       <w:proofErr w:type="spellEnd"/>
       <w:r>
@@ -33133,13 +33133,19 @@
         </w:rPr>
         <w:t xml:space="preserve"> </w:t>
       </w:r>
-      <w:proofErr w:type="spellStart"/>
       <w:r>
         <w:rPr>
           <w:highlight w:val="yellow"/>
         </w:rPr>
         <w:t>masa</w:t>
       </w:r>
+      <w:r>
+        <w:rPr>
+          <w:highlight w:val="yellow"/>
+        </w:rPr>
+        <w:t xml:space="preserve"> </w:t>
+      </w:r>
+      <w:proofErr w:type="spellStart"/>
       <w:r>
         <w:rPr>
           <w:highlight w:val="yellow"/>

</xml_diff>